<commit_message>
Improved story; saving mechanism
</commit_message>
<xml_diff>
--- a/docs/Metanact - Story Draft.docx
+++ b/docs/Metanact - Story Draft.docx
@@ -17,6 +17,14 @@
           <w:sz w:val="36"/>
           <w:szCs w:val="36"/>
         </w:rPr>
+        <w:t xml:space="preserve">Met </w:t>
+      </w:r>
+      <w:r>
+        <w:rPr>
+          <w:rFonts w:ascii="Constantia" w:hAnsi="Constantia"/>
+          <w:sz w:val="36"/>
+          <w:szCs w:val="36"/>
+        </w:rPr>
         <w:t>Story Draft</w:t>
       </w:r>
     </w:p>
@@ -43,7 +51,26 @@
         <w:rPr>
           <w:rFonts w:ascii="Constantia" w:hAnsi="Constantia"/>
         </w:rPr>
-        <w:t>‘Gah, I really need to re-jig the inductors in this thing. Tuning a couple of exahertz up the sideband again..’</w:t>
+        <w:t>‘Blah blah blah blah; we hope this solves your problem. GVC bids you safe flight’ (comes into clarity)</w:t>
+      </w:r>
+    </w:p>
+    <w:p>
+      <w:pPr>
+        <w:rPr>
+          <w:rFonts w:ascii="Constantia" w:hAnsi="Constantia"/>
+        </w:rPr>
+      </w:pPr>
+      <w:r>
+        <w:rPr>
+          <w:rFonts w:ascii="Constantia" w:hAnsi="Constantia"/>
+        </w:rPr>
+        <w:t>‘Ah! I think this is it..</w:t>
+      </w:r>
+      <w:r>
+        <w:rPr>
+          <w:rFonts w:ascii="Constantia" w:hAnsi="Constantia"/>
+        </w:rPr>
+        <w:t>’</w:t>
       </w:r>
     </w:p>
     <w:p>
@@ -396,7 +423,13 @@
         <w:rPr>
           <w:rFonts w:ascii="Constantia" w:hAnsi="Constantia"/>
         </w:rPr>
-        <w:t>‘My god.. JOHN! MAX OUT THE IONISERS; GET US TO THAT JUMP-NODE</w:t>
+        <w:t>‘My god.. JEX</w:t>
+      </w:r>
+      <w:r>
+        <w:rPr>
+          <w:rFonts w:ascii="Constantia" w:hAnsi="Constantia"/>
+        </w:rPr>
+        <w:t>! MAX OUT THE IONISERS; GET US TO THAT JUMP-NODE</w:t>
       </w:r>
       <w:r>
         <w:rPr>
@@ -423,6 +456,788 @@
         </w:rPr>
         <w:t>(Ship accelerates into jumpnode, screen turns white)</w:t>
       </w:r>
+    </w:p>
+    <w:p>
+      <w:pPr>
+        <w:rPr>
+          <w:rFonts w:ascii="Constantia" w:hAnsi="Constantia"/>
+        </w:rPr>
+      </w:pPr>
+    </w:p>
+    <w:p>
+      <w:pPr>
+        <w:rPr>
+          <w:rFonts w:ascii="Constantia" w:hAnsi="Constantia"/>
+        </w:rPr>
+      </w:pPr>
+      <w:r>
+        <w:rPr>
+          <w:rFonts w:ascii="Constantia" w:hAnsi="Constantia"/>
+        </w:rPr>
+        <w:lastRenderedPageBreak/>
+        <w:t>(Ship exits gate</w:t>
+      </w:r>
+      <w:r>
+        <w:rPr>
+          <w:rFonts w:ascii="Constantia" w:hAnsi="Constantia"/>
+        </w:rPr>
+        <w:t>, the gate then</w:t>
+      </w:r>
+      <w:r>
+        <w:rPr>
+          <w:rFonts w:ascii="Constantia" w:hAnsi="Constantia"/>
+        </w:rPr>
+        <w:t xml:space="preserve"> shatters) </w:t>
+      </w:r>
+    </w:p>
+    <w:p>
+      <w:pPr>
+        <w:rPr>
+          <w:rFonts w:ascii="Constantia" w:hAnsi="Constantia"/>
+        </w:rPr>
+      </w:pPr>
+      <w:r>
+        <w:rPr>
+          <w:rFonts w:ascii="Constantia" w:hAnsi="Constantia"/>
+        </w:rPr>
+        <w:t>(</w:t>
+      </w:r>
+      <w:r>
+        <w:rPr>
+          <w:rFonts w:ascii="Constantia" w:hAnsi="Constantia"/>
+        </w:rPr>
+        <w:t>Enter metanact graphics</w:t>
+      </w:r>
+      <w:r>
+        <w:rPr>
+          <w:rFonts w:ascii="Constantia" w:hAnsi="Constantia"/>
+        </w:rPr>
+        <w:t>)</w:t>
+      </w:r>
+    </w:p>
+    <w:p>
+      <w:pPr>
+        <w:rPr>
+          <w:rFonts w:ascii="Constantia" w:hAnsi="Constantia"/>
+        </w:rPr>
+      </w:pPr>
+      <w:r>
+        <w:rPr>
+          <w:rFonts w:ascii="Constantia" w:hAnsi="Constantia"/>
+        </w:rPr>
+        <w:t>&lt;Switching to inter-ship comms&gt;</w:t>
+      </w:r>
+    </w:p>
+    <w:p>
+      <w:pPr>
+        <w:rPr>
+          <w:rFonts w:ascii="Constantia" w:hAnsi="Constantia"/>
+        </w:rPr>
+      </w:pPr>
+      <w:r>
+        <w:rPr>
+          <w:rFonts w:ascii="Constantia" w:hAnsi="Constantia"/>
+        </w:rPr>
+        <w:t>‘What –</w:t>
+      </w:r>
+      <w:r>
+        <w:rPr>
+          <w:rFonts w:ascii="Constantia" w:hAnsi="Constantia"/>
+        </w:rPr>
+        <w:t>--</w:t>
+      </w:r>
+      <w:r>
+        <w:rPr>
+          <w:rFonts w:ascii="Constantia" w:hAnsi="Constantia"/>
+        </w:rPr>
+        <w:t xml:space="preserve"> what is this place.. Is the ship okay?!</w:t>
+      </w:r>
+      <w:r>
+        <w:rPr>
+          <w:rFonts w:ascii="Constantia" w:hAnsi="Constantia"/>
+        </w:rPr>
+        <w:t xml:space="preserve"> </w:t>
+      </w:r>
+      <w:r>
+        <w:rPr>
+          <w:rFonts w:ascii="Constantia" w:hAnsi="Constantia"/>
+        </w:rPr>
+        <w:t xml:space="preserve"> Navigation!</w:t>
+      </w:r>
+      <w:r>
+        <w:rPr>
+          <w:rFonts w:ascii="Constantia" w:hAnsi="Constantia"/>
+        </w:rPr>
+        <w:t xml:space="preserve"> can you find out where we are?’</w:t>
+      </w:r>
+    </w:p>
+    <w:p>
+      <w:pPr>
+        <w:rPr>
+          <w:rFonts w:ascii="Constantia" w:hAnsi="Constantia"/>
+        </w:rPr>
+      </w:pPr>
+      <w:r>
+        <w:rPr>
+          <w:rFonts w:ascii="Constantia" w:hAnsi="Constantia"/>
+        </w:rPr>
+        <w:t>‘</w:t>
+      </w:r>
+      <w:r>
+        <w:rPr>
+          <w:rFonts w:ascii="Constantia" w:hAnsi="Constantia"/>
+        </w:rPr>
+        <w:t>Attempting t</w:t>
+      </w:r>
+      <w:r>
+        <w:rPr>
+          <w:rFonts w:ascii="Constantia" w:hAnsi="Constantia"/>
+        </w:rPr>
+        <w:t>o</w:t>
+      </w:r>
+      <w:r>
+        <w:rPr>
+          <w:rFonts w:ascii="Constantia" w:hAnsi="Constantia"/>
+        </w:rPr>
+        <w:t>o s</w:t>
+      </w:r>
+      <w:r>
+        <w:rPr>
+          <w:rFonts w:ascii="Constantia" w:hAnsi="Constantia"/>
+        </w:rPr>
+        <w:t xml:space="preserve">ir, </w:t>
+      </w:r>
+      <w:r>
+        <w:rPr>
+          <w:rFonts w:ascii="Constantia" w:hAnsi="Constantia"/>
+        </w:rPr>
+        <w:t xml:space="preserve">Looks like the gate we came through has exploded; not that we’d want to go back any time soon.. </w:t>
+      </w:r>
+      <w:r>
+        <w:rPr>
+          <w:rFonts w:ascii="Constantia" w:hAnsi="Constantia"/>
+        </w:rPr>
+        <w:t>something strange is going on</w:t>
+      </w:r>
+      <w:r>
+        <w:rPr>
+          <w:rFonts w:ascii="Constantia" w:hAnsi="Constantia"/>
+        </w:rPr>
+        <w:t xml:space="preserve"> – our position vector is completely scrambled – full of slashes and random text’</w:t>
+      </w:r>
+    </w:p>
+    <w:p>
+      <w:pPr>
+        <w:rPr>
+          <w:rFonts w:ascii="Constantia" w:hAnsi="Constantia"/>
+        </w:rPr>
+      </w:pPr>
+      <w:r>
+        <w:rPr>
+          <w:rFonts w:ascii="Constantia" w:hAnsi="Constantia"/>
+        </w:rPr>
+        <w:t>‘Can you stream it over to our AI’</w:t>
+      </w:r>
+      <w:r>
+        <w:rPr>
+          <w:rFonts w:ascii="Constantia" w:hAnsi="Constantia"/>
+        </w:rPr>
+        <w:t>s cryptography module</w:t>
+      </w:r>
+      <w:r>
+        <w:rPr>
+          <w:rFonts w:ascii="Constantia" w:hAnsi="Constantia"/>
+        </w:rPr>
+        <w:t>?’</w:t>
+      </w:r>
+    </w:p>
+    <w:p>
+      <w:pPr>
+        <w:rPr>
+          <w:rFonts w:ascii="Constantia" w:hAnsi="Constantia"/>
+        </w:rPr>
+      </w:pPr>
+      <w:r>
+        <w:rPr>
+          <w:rFonts w:ascii="Constantia" w:hAnsi="Constantia"/>
+        </w:rPr>
+        <w:t>‘Done. Should be getting results back in a few seconds.’</w:t>
+      </w:r>
+    </w:p>
+    <w:p>
+      <w:pPr>
+        <w:rPr>
+          <w:rFonts w:ascii="Constantia" w:hAnsi="Constantia"/>
+        </w:rPr>
+      </w:pPr>
+      <w:r>
+        <w:rPr>
+          <w:rFonts w:ascii="Constantia" w:hAnsi="Constantia"/>
+        </w:rPr>
+        <w:t>‘Great’</w:t>
+      </w:r>
+    </w:p>
+    <w:p>
+      <w:pPr>
+        <w:rPr>
+          <w:rFonts w:ascii="Constantia" w:hAnsi="Constantia"/>
+        </w:rPr>
+      </w:pPr>
+      <w:r>
+        <w:rPr>
+          <w:rFonts w:ascii="Constantia" w:hAnsi="Constantia"/>
+        </w:rPr>
+        <w:t xml:space="preserve"> ‘Uh – okay well they’re in but I don’t think they’re much help... The AI identifies the characters as a filesystem directory; </w:t>
+      </w:r>
+      <w:r>
+        <w:rPr>
+          <w:rFonts w:ascii="Constantia" w:hAnsi="Constantia"/>
+        </w:rPr>
+        <w:t xml:space="preserve">but </w:t>
+      </w:r>
+      <w:r>
+        <w:rPr>
+          <w:rFonts w:ascii="Constantia" w:hAnsi="Constantia"/>
+        </w:rPr>
+        <w:t>not only that – an ancient one, too. This structure hasn’t been used since we started using NFS about 300 years ago. I highly doubt we’re being beamed an old directory address from the local position beacons –</w:t>
+      </w:r>
+      <w:r>
+        <w:rPr>
+          <w:rFonts w:ascii="Constantia" w:hAnsi="Constantia"/>
+        </w:rPr>
+        <w:t xml:space="preserve"> we’re probably looking at random noise</w:t>
+      </w:r>
+      <w:r>
+        <w:rPr>
+          <w:rFonts w:ascii="Constantia" w:hAnsi="Constantia"/>
+        </w:rPr>
+        <w:t>’</w:t>
+      </w:r>
+    </w:p>
+    <w:p>
+      <w:pPr>
+        <w:rPr>
+          <w:rFonts w:ascii="Constantia" w:hAnsi="Constantia"/>
+        </w:rPr>
+      </w:pPr>
+      <w:r>
+        <w:rPr>
+          <w:rFonts w:ascii="Constantia" w:hAnsi="Constantia"/>
+        </w:rPr>
+        <w:t>‘</w:t>
+      </w:r>
+      <w:r>
+        <w:rPr>
+          <w:rFonts w:ascii="Constantia" w:hAnsi="Constantia"/>
+        </w:rPr>
+        <w:t>What is the AI’s confidence reading?’</w:t>
+      </w:r>
+    </w:p>
+    <w:p>
+      <w:pPr>
+        <w:rPr>
+          <w:rFonts w:ascii="Constantia" w:hAnsi="Constantia"/>
+        </w:rPr>
+      </w:pPr>
+      <w:r>
+        <w:rPr>
+          <w:rFonts w:ascii="Constantia" w:hAnsi="Constantia"/>
+        </w:rPr>
+        <w:t>‘We’re at 60% at the moment.’</w:t>
+      </w:r>
+    </w:p>
+    <w:p>
+      <w:pPr>
+        <w:rPr>
+          <w:rFonts w:ascii="Constantia" w:hAnsi="Constantia"/>
+        </w:rPr>
+      </w:pPr>
+      <w:r>
+        <w:rPr>
+          <w:rFonts w:ascii="Constantia" w:hAnsi="Constantia"/>
+        </w:rPr>
+        <w:t>‘</w:t>
+      </w:r>
+      <w:r>
+        <w:rPr>
+          <w:rFonts w:ascii="Constantia" w:hAnsi="Constantia"/>
+        </w:rPr>
+        <w:t xml:space="preserve">Yeah you’re right </w:t>
+      </w:r>
+      <w:r>
+        <w:rPr>
+          <w:rFonts w:ascii="Constantia" w:hAnsi="Constantia"/>
+        </w:rPr>
+        <w:t>it’s quite possible we’re just looking at random noise. Helmsman, move around a bit; we need more data for the decrypt AI’</w:t>
+      </w:r>
+    </w:p>
+    <w:p>
+      <w:pPr>
+        <w:rPr>
+          <w:rFonts w:ascii="Constantia" w:hAnsi="Constantia"/>
+        </w:rPr>
+      </w:pPr>
+      <w:r>
+        <w:rPr>
+          <w:rFonts w:ascii="Constantia" w:hAnsi="Constantia"/>
+        </w:rPr>
+        <w:t xml:space="preserve">(Asks player to move around, player does so and an AI confidence counter </w:t>
+      </w:r>
+      <w:r>
+        <w:rPr>
+          <w:rFonts w:ascii="Constantia" w:hAnsi="Constantia"/>
+        </w:rPr>
+        <w:t xml:space="preserve">slowly </w:t>
+      </w:r>
+      <w:r>
+        <w:rPr>
+          <w:rFonts w:ascii="Constantia" w:hAnsi="Constantia"/>
+        </w:rPr>
+        <w:t>increases up to 85%)</w:t>
+      </w:r>
+    </w:p>
+    <w:p>
+      <w:pPr>
+        <w:rPr>
+          <w:rFonts w:ascii="Constantia" w:hAnsi="Constantia"/>
+        </w:rPr>
+      </w:pPr>
+      <w:r>
+        <w:rPr>
+          <w:rFonts w:ascii="Constantia" w:hAnsi="Constantia"/>
+        </w:rPr>
+        <w:t>(Helmsman)</w:t>
+      </w:r>
+    </w:p>
+    <w:p>
+      <w:pPr>
+        <w:rPr>
+          <w:rFonts w:ascii="Constantia" w:hAnsi="Constantia"/>
+        </w:rPr>
+      </w:pPr>
+      <w:r>
+        <w:rPr>
+          <w:rFonts w:ascii="Constantia" w:hAnsi="Constantia"/>
+        </w:rPr>
+        <w:t>‘Sir I can’t seem to triangulate a confidence above 85%. Recommendations?’</w:t>
+      </w:r>
+    </w:p>
+    <w:p>
+      <w:pPr>
+        <w:rPr>
+          <w:rFonts w:ascii="Constantia" w:hAnsi="Constantia"/>
+        </w:rPr>
+      </w:pPr>
+      <w:r>
+        <w:rPr>
+          <w:rFonts w:ascii="Constantia" w:hAnsi="Constantia"/>
+        </w:rPr>
+        <w:t xml:space="preserve">‘Hmm.. Looks like there’s a </w:t>
+      </w:r>
+      <w:r>
+        <w:rPr>
+          <w:rFonts w:ascii="Constantia" w:hAnsi="Constantia"/>
+        </w:rPr>
+        <w:t>short-range wormhole here; sensors say it’s safe – head for that’</w:t>
+      </w:r>
+    </w:p>
+    <w:p>
+      <w:pPr>
+        <w:rPr>
+          <w:rFonts w:ascii="Constantia" w:hAnsi="Constantia"/>
+        </w:rPr>
+      </w:pPr>
+      <w:r>
+        <w:rPr>
+          <w:rFonts w:ascii="Constantia" w:hAnsi="Constantia"/>
+        </w:rPr>
+        <w:t>(player does so)</w:t>
+      </w:r>
+    </w:p>
+    <w:p>
+      <w:pPr>
+        <w:rPr>
+          <w:rFonts w:ascii="Constantia" w:hAnsi="Constantia"/>
+        </w:rPr>
+      </w:pPr>
+      <w:r>
+        <w:rPr>
+          <w:rFonts w:ascii="Constantia" w:hAnsi="Constantia"/>
+        </w:rPr>
+        <w:t xml:space="preserve">‘Sir we’re now at 100% confidence that our </w:t>
+      </w:r>
+      <w:r>
+        <w:rPr>
+          <w:rFonts w:ascii="Constantia" w:hAnsi="Constantia"/>
+        </w:rPr>
+        <w:t xml:space="preserve">local </w:t>
+      </w:r>
+      <w:r>
+        <w:rPr>
+          <w:rFonts w:ascii="Constantia" w:hAnsi="Constantia"/>
+        </w:rPr>
+        <w:t xml:space="preserve">position information is based on an ancient directory structure. </w:t>
+      </w:r>
+      <w:r>
+        <w:rPr>
+          <w:rFonts w:ascii="Constantia" w:hAnsi="Constantia"/>
+        </w:rPr>
+        <w:t>Interesting, but h</w:t>
+      </w:r>
+      <w:r>
+        <w:rPr>
+          <w:rFonts w:ascii="Constantia" w:hAnsi="Constantia"/>
+        </w:rPr>
+        <w:t>ow does this help us?’</w:t>
+      </w:r>
+    </w:p>
+    <w:p>
+      <w:pPr>
+        <w:rPr>
+          <w:rFonts w:ascii="Constantia" w:hAnsi="Constantia"/>
+        </w:rPr>
+      </w:pPr>
+      <w:r>
+        <w:rPr>
+          <w:rFonts w:ascii="Constantia" w:hAnsi="Constantia"/>
+        </w:rPr>
+        <w:t>(small ship hanging around, doing nothing)</w:t>
+      </w:r>
+    </w:p>
+    <w:p>
+      <w:pPr>
+        <w:rPr>
+          <w:rFonts w:ascii="Constantia" w:hAnsi="Constantia"/>
+        </w:rPr>
+      </w:pPr>
+      <w:r>
+        <w:rPr>
+          <w:rFonts w:ascii="Constantia" w:hAnsi="Constantia"/>
+        </w:rPr>
+        <w:t>‘</w:t>
+      </w:r>
+      <w:r>
+        <w:rPr>
+          <w:rFonts w:ascii="Constantia" w:hAnsi="Constantia"/>
+        </w:rPr>
+        <w:t>Hold on Nav, l</w:t>
+      </w:r>
+      <w:r>
+        <w:rPr>
+          <w:rFonts w:ascii="Constantia" w:hAnsi="Constantia"/>
+        </w:rPr>
+        <w:t>ooks like we</w:t>
+      </w:r>
+      <w:r>
+        <w:rPr>
+          <w:rFonts w:ascii="Constantia" w:hAnsi="Constantia"/>
+        </w:rPr>
+        <w:t xml:space="preserve">’re not alone </w:t>
+      </w:r>
+      <w:r>
+        <w:rPr>
+          <w:rFonts w:ascii="Constantia" w:hAnsi="Constantia"/>
+        </w:rPr>
+        <w:t>in this sector’</w:t>
+      </w:r>
+    </w:p>
+    <w:p>
+      <w:pPr>
+        <w:rPr>
+          <w:rFonts w:ascii="Constantia" w:hAnsi="Constantia"/>
+        </w:rPr>
+      </w:pPr>
+      <w:r>
+        <w:rPr>
+          <w:rFonts w:ascii="Constantia" w:hAnsi="Constantia"/>
+        </w:rPr>
+        <w:t>(Static, captain hails ship then talks formally)</w:t>
+      </w:r>
+    </w:p>
+    <w:p>
+      <w:pPr>
+        <w:rPr>
+          <w:rFonts w:ascii="Constantia" w:hAnsi="Constantia"/>
+        </w:rPr>
+      </w:pPr>
+      <w:r>
+        <w:rPr>
+          <w:rFonts w:ascii="Constantia" w:hAnsi="Constantia"/>
+        </w:rPr>
+        <w:t>‘Spacefarer, this is civilian vessel FG-68 Wyvern; respectfully requesting information. Who owns sovereignty in this sector?’</w:t>
+      </w:r>
+    </w:p>
+    <w:p>
+      <w:pPr>
+        <w:rPr>
+          <w:rFonts w:ascii="Constantia" w:hAnsi="Constantia"/>
+        </w:rPr>
+      </w:pPr>
+      <w:r>
+        <w:rPr>
+          <w:rFonts w:ascii="Constantia" w:hAnsi="Constantia"/>
+        </w:rPr>
+        <w:t>(aggressive computer blips in reply)</w:t>
+      </w:r>
+    </w:p>
+    <w:p>
+      <w:pPr>
+        <w:rPr>
+          <w:rFonts w:ascii="Constantia" w:hAnsi="Constantia"/>
+        </w:rPr>
+      </w:pPr>
+      <w:r>
+        <w:rPr>
+          <w:rFonts w:ascii="Constantia" w:hAnsi="Constantia"/>
+        </w:rPr>
+        <w:t>(</w:t>
+      </w:r>
+      <w:r>
+        <w:rPr>
+          <w:rFonts w:ascii="Constantia" w:hAnsi="Constantia"/>
+        </w:rPr>
+        <w:t>the ship turns and</w:t>
+      </w:r>
+      <w:r>
+        <w:rPr>
+          <w:rFonts w:ascii="Constantia" w:hAnsi="Constantia"/>
+        </w:rPr>
+        <w:t xml:space="preserve"> shoots at player, player instructed to </w:t>
+      </w:r>
+      <w:r>
+        <w:rPr>
+          <w:rFonts w:ascii="Constantia" w:hAnsi="Constantia"/>
+        </w:rPr>
+        <w:t>defend themselves</w:t>
+      </w:r>
+      <w:r>
+        <w:rPr>
+          <w:rFonts w:ascii="Constantia" w:hAnsi="Constantia"/>
+        </w:rPr>
+        <w:t>)</w:t>
+      </w:r>
+    </w:p>
+    <w:p>
+      <w:pPr>
+        <w:rPr>
+          <w:rFonts w:ascii="Constantia" w:hAnsi="Constantia"/>
+        </w:rPr>
+      </w:pPr>
+      <w:r>
+        <w:rPr>
+          <w:rFonts w:ascii="Constantia" w:hAnsi="Constantia"/>
+        </w:rPr>
+        <w:t>‘They attacked us!</w:t>
+      </w:r>
+      <w:r>
+        <w:rPr>
+          <w:rFonts w:ascii="Constantia" w:hAnsi="Constantia"/>
+        </w:rPr>
+        <w:t xml:space="preserve"> Not even a whisper!</w:t>
+      </w:r>
+      <w:r>
+        <w:rPr>
+          <w:rFonts w:ascii="Constantia" w:hAnsi="Constantia"/>
+        </w:rPr>
+        <w:t xml:space="preserve"> </w:t>
+      </w:r>
+      <w:r>
+        <w:rPr>
+          <w:rFonts w:ascii="Constantia" w:hAnsi="Constantia"/>
+        </w:rPr>
+        <w:t>Didn’t pierce the hull</w:t>
+      </w:r>
+      <w:r>
+        <w:rPr>
+          <w:rFonts w:ascii="Constantia" w:hAnsi="Constantia"/>
+        </w:rPr>
+        <w:t xml:space="preserve">, </w:t>
+      </w:r>
+      <w:r>
+        <w:rPr>
+          <w:rFonts w:ascii="Constantia" w:hAnsi="Constantia"/>
+        </w:rPr>
+        <w:t>though.</w:t>
+      </w:r>
+      <w:r>
+        <w:rPr>
+          <w:rFonts w:ascii="Constantia" w:hAnsi="Constantia"/>
+        </w:rPr>
+        <w:t xml:space="preserve"> </w:t>
+      </w:r>
+      <w:r>
+        <w:rPr>
+          <w:rFonts w:ascii="Constantia" w:hAnsi="Constantia"/>
+        </w:rPr>
+        <w:t>N</w:t>
+      </w:r>
+      <w:r>
+        <w:rPr>
+          <w:rFonts w:ascii="Constantia" w:hAnsi="Constantia"/>
+        </w:rPr>
+        <w:t xml:space="preserve">onetheless this place isn’t safe – we’d better tread carefully </w:t>
+      </w:r>
+      <w:r>
+        <w:rPr>
+          <w:rFonts w:ascii="Constantia" w:hAnsi="Constantia"/>
+        </w:rPr>
+        <w:t>from now on’</w:t>
+      </w:r>
+    </w:p>
+    <w:p>
+      <w:pPr>
+        <w:rPr>
+          <w:rFonts w:ascii="Constantia" w:hAnsi="Constantia"/>
+        </w:rPr>
+      </w:pPr>
+      <w:r>
+        <w:rPr>
+          <w:rFonts w:ascii="Constantia" w:hAnsi="Constantia"/>
+        </w:rPr>
+        <w:lastRenderedPageBreak/>
+        <w:t>(random vocals when encountering new enemies, loot throughout the filesystem)</w:t>
+      </w:r>
+      <w:r>
+        <w:rPr>
+          <w:rFonts w:ascii="Constantia" w:hAnsi="Constantia"/>
+        </w:rPr>
+        <w:t xml:space="preserve"> </w:t>
+      </w:r>
+    </w:p>
+    <w:p>
+      <w:pPr>
+        <w:rPr>
+          <w:rFonts w:ascii="Constantia" w:hAnsi="Constantia"/>
+        </w:rPr>
+      </w:pPr>
+      <w:r>
+        <w:rPr>
+          <w:rFonts w:ascii="Constantia" w:hAnsi="Constantia"/>
+        </w:rPr>
+        <w:t>(But, when a first jumpgate piece is found..)</w:t>
+      </w:r>
+    </w:p>
+    <w:p>
+      <w:pPr>
+        <w:rPr>
+          <w:rFonts w:ascii="Constantia" w:hAnsi="Constantia"/>
+        </w:rPr>
+      </w:pPr>
+      <w:r>
+        <w:rPr>
+          <w:rFonts w:ascii="Constantia" w:hAnsi="Constantia"/>
+        </w:rPr>
+        <w:t>‘Sir, the signature of this piece of scrap matches the ID of the GVC jumpgate we entered</w:t>
+      </w:r>
+      <w:r>
+        <w:rPr>
+          <w:rFonts w:ascii="Constantia" w:hAnsi="Constantia"/>
+        </w:rPr>
+        <w:t>!’</w:t>
+      </w:r>
+    </w:p>
+    <w:p>
+      <w:pPr>
+        <w:rPr>
+          <w:rFonts w:ascii="Constantia" w:hAnsi="Constantia"/>
+        </w:rPr>
+      </w:pPr>
+      <w:r>
+        <w:rPr>
+          <w:rFonts w:ascii="Constantia" w:hAnsi="Constantia"/>
+        </w:rPr>
+        <w:t xml:space="preserve">‘Better scoop it up then; if we find enough of these things, we might just be able to </w:t>
+      </w:r>
+      <w:r>
+        <w:rPr>
+          <w:rFonts w:ascii="Constantia" w:hAnsi="Constantia"/>
+        </w:rPr>
+        <w:t>hack the thing back together’</w:t>
+      </w:r>
+    </w:p>
+    <w:p>
+      <w:pPr>
+        <w:rPr>
+          <w:rFonts w:ascii="Constantia" w:hAnsi="Constantia"/>
+        </w:rPr>
+      </w:pPr>
+      <w:r>
+        <w:rPr>
+          <w:rFonts w:ascii="Constantia" w:hAnsi="Constantia"/>
+        </w:rPr>
+        <w:t>(Henceforth random vocals on each jumpgate piece collected)</w:t>
+      </w:r>
+    </w:p>
+    <w:p>
+      <w:pPr>
+        <w:rPr>
+          <w:rFonts w:ascii="Constantia" w:hAnsi="Constantia"/>
+        </w:rPr>
+      </w:pPr>
+      <w:r>
+        <w:rPr>
+          <w:rFonts w:ascii="Constantia" w:hAnsi="Constantia"/>
+        </w:rPr>
+        <w:t>(And then, once they have all been collected)</w:t>
+      </w:r>
+    </w:p>
+    <w:p>
+      <w:pPr>
+        <w:rPr>
+          <w:rFonts w:ascii="Constantia" w:hAnsi="Constantia"/>
+        </w:rPr>
+      </w:pPr>
+      <w:r>
+        <w:rPr>
+          <w:rFonts w:ascii="Constantia" w:hAnsi="Constantia"/>
+        </w:rPr>
+        <w:t>‘Sir, our AI states that we have enough jumpgate material to attempt a reassembly – should we set the autodrones to work?’</w:t>
+      </w:r>
+    </w:p>
+    <w:p>
+      <w:pPr>
+        <w:rPr>
+          <w:rFonts w:ascii="Constantia" w:hAnsi="Constantia"/>
+        </w:rPr>
+      </w:pPr>
+      <w:r>
+        <w:rPr>
+          <w:rFonts w:ascii="Constantia" w:hAnsi="Constantia"/>
+        </w:rPr>
+        <w:t>(give player decision ‘Yep’, ‘Not now’</w:t>
+      </w:r>
+      <w:r>
+        <w:rPr>
+          <w:rFonts w:ascii="Constantia" w:hAnsi="Constantia"/>
+        </w:rPr>
+        <w:t xml:space="preserve"> – on ‘Not now’, resolved to a pause-menu option to build gate</w:t>
+      </w:r>
+      <w:r>
+        <w:rPr>
+          <w:rFonts w:ascii="Constantia" w:hAnsi="Constantia"/>
+        </w:rPr>
+        <w:t>)</w:t>
+      </w:r>
+    </w:p>
+    <w:p>
+      <w:pPr>
+        <w:rPr>
+          <w:rFonts w:ascii="Constantia" w:hAnsi="Constantia"/>
+        </w:rPr>
+      </w:pPr>
+      <w:r>
+        <w:rPr>
+          <w:rFonts w:ascii="Constantia" w:hAnsi="Constantia"/>
+        </w:rPr>
+        <w:t>(savefile finishes just prior to this)</w:t>
+      </w:r>
+    </w:p>
+    <w:p>
+      <w:pPr>
+        <w:rPr>
+          <w:rFonts w:ascii="Constantia" w:hAnsi="Constantia"/>
+        </w:rPr>
+      </w:pPr>
     </w:p>
     <w:sectPr>
       <w:pgSz w:w="11906" w:h="16838"/>

</xml_diff>